<commit_message>
Added doc's for Modal Alert
</commit_message>
<xml_diff>
--- a/Documentation/AboutScreen.docx
+++ b/Documentation/AboutScreen.docx
@@ -39,14 +39,7 @@
           <w:sz w:val="24"/>
           <w:szCs w:val="24"/>
         </w:rPr>
-        <w:t xml:space="preserve"> </w:t>
-      </w:r>
-      <w:r>
-        <w:rPr>
-          <w:sz w:val="24"/>
-          <w:szCs w:val="24"/>
-        </w:rPr>
-        <w:t xml:space="preserve">are </w:t>
+        <w:t xml:space="preserve"> are </w:t>
       </w:r>
       <w:proofErr w:type="spellStart"/>
       <w:r>
@@ -56,6 +49,7 @@
         </w:rPr>
         <w:t>avialable</w:t>
       </w:r>
+      <w:proofErr w:type="spellEnd"/>
       <w:r>
         <w:rPr>
           <w:sz w:val="24"/>
@@ -63,7 +57,6 @@
         </w:rPr>
         <w:t>.</w:t>
       </w:r>
-      <w:proofErr w:type="spellEnd"/>
       <w:r>
         <w:rPr>
           <w:sz w:val="24"/>
@@ -255,13 +248,13 @@
                             </w:r>
                             <w:r>
                               <w:tab/>
-                              <w:t xml:space="preserve">String </w:t>
-                            </w:r>
-                            <w:proofErr w:type="spellStart"/>
-                            <w:r>
-                              <w:t>Ressource</w:t>
-                            </w:r>
-                            <w:proofErr w:type="spellEnd"/>
+                              <w:t>String Res</w:t>
+                            </w:r>
+                            <w:r>
+                              <w:t>ource</w:t>
+                            </w:r>
+                            <w:bookmarkStart w:id="0" w:name="_GoBack"/>
+                            <w:bookmarkEnd w:id="0"/>
                           </w:p>
                           <w:p>
                             <w:pPr>
@@ -297,17 +290,7 @@
                                 <w:sz w:val="18"/>
                                 <w:szCs w:val="18"/>
                               </w:rPr>
-                              <w:t xml:space="preserve"> </w:t>
-                            </w:r>
-                            <w:r>
-                              <w:rPr>
-                                <w:b/>
-                                <w:bCs/>
-                                <w:color w:val="008000"/>
-                                <w:sz w:val="18"/>
-                                <w:szCs w:val="18"/>
-                              </w:rPr>
-                              <w:t xml:space="preserve">   </w:t>
+                              <w:t xml:space="preserve">    </w:t>
                             </w:r>
                           </w:p>
                           <w:p>
@@ -378,6 +361,7 @@
                               </w:rPr>
                               <w:t xml:space="preserve">   </w:t>
                             </w:r>
+                            <w:proofErr w:type="spellStart"/>
                             <w:r>
                               <w:rPr>
                                 <w:b/>
@@ -388,8 +372,7 @@
                               </w:rPr>
                               <w:t>aboutscreen_title</w:t>
                             </w:r>
-                            <w:bookmarkStart w:id="0" w:name="_GoBack"/>
-                            <w:bookmarkEnd w:id="0"/>
+                            <w:proofErr w:type="spellEnd"/>
                           </w:p>
                           <w:p>
                             <w:pPr>
@@ -1108,13 +1091,13 @@
                       </w:r>
                       <w:r>
                         <w:tab/>
-                        <w:t xml:space="preserve">String </w:t>
-                      </w:r>
-                      <w:proofErr w:type="spellStart"/>
-                      <w:r>
-                        <w:t>Ressource</w:t>
-                      </w:r>
-                      <w:proofErr w:type="spellEnd"/>
+                        <w:t>String Res</w:t>
+                      </w:r>
+                      <w:r>
+                        <w:t>ource</w:t>
+                      </w:r>
+                      <w:bookmarkStart w:id="1" w:name="_GoBack"/>
+                      <w:bookmarkEnd w:id="1"/>
                     </w:p>
                     <w:p>
                       <w:pPr>
@@ -1150,17 +1133,7 @@
                           <w:sz w:val="18"/>
                           <w:szCs w:val="18"/>
                         </w:rPr>
-                        <w:t xml:space="preserve"> </w:t>
-                      </w:r>
-                      <w:r>
-                        <w:rPr>
-                          <w:b/>
-                          <w:bCs/>
-                          <w:color w:val="008000"/>
-                          <w:sz w:val="18"/>
-                          <w:szCs w:val="18"/>
-                        </w:rPr>
-                        <w:t xml:space="preserve">   </w:t>
+                        <w:t xml:space="preserve">    </w:t>
                       </w:r>
                     </w:p>
                     <w:p>
@@ -1231,6 +1204,7 @@
                         </w:rPr>
                         <w:t xml:space="preserve">   </w:t>
                       </w:r>
+                      <w:proofErr w:type="spellStart"/>
                       <w:r>
                         <w:rPr>
                           <w:b/>
@@ -1241,8 +1215,7 @@
                         </w:rPr>
                         <w:t>aboutscreen_title</w:t>
                       </w:r>
-                      <w:bookmarkStart w:id="1" w:name="_GoBack"/>
-                      <w:bookmarkEnd w:id="1"/>
+                      <w:proofErr w:type="spellEnd"/>
                     </w:p>
                     <w:p>
                       <w:pPr>

</xml_diff>